<commit_message>
App funcionando de forma correcta
</commit_message>
<xml_diff>
--- a/plantillas/acta_garantia.docx
+++ b/plantillas/acta_garantia.docx
@@ -356,7 +356,6 @@
           <w:bCs/>
           <w:sz w:val="36"/>
           <w:szCs w:val="36"/>
-          <w:lang w:val="es-MX"/>
         </w:rPr>
       </w:pPr>
       <w:r>
@@ -379,9 +378,8 @@
           <w:szCs w:val="36"/>
           <w:lang w:val="es-MX"/>
         </w:rPr>
-        <w:t xml:space="preserve"> </w:t>
-      </w:r>
-      <w:proofErr w:type="gramStart"/>
+        <w:t xml:space="preserve"> GENERACION</w:t>
+      </w:r>
       <w:r>
         <w:rPr>
           <w:rFonts w:ascii="Arial" w:hAnsi="Arial" w:cs="Arial"/>
@@ -389,10 +387,11 @@
           <w:bCs/>
           <w:sz w:val="36"/>
           <w:szCs w:val="36"/>
-        </w:rPr>
-        <w:t xml:space="preserve">{{ </w:t>
-      </w:r>
-      <w:proofErr w:type="spellStart"/>
+          <w:lang w:val="es-MX"/>
+        </w:rPr>
+        <w:t xml:space="preserve"> </w:t>
+      </w:r>
+      <w:proofErr w:type="gramStart"/>
       <w:r>
         <w:rPr>
           <w:rFonts w:ascii="Arial" w:hAnsi="Arial" w:cs="Arial"/>
@@ -401,7 +400,7 @@
           <w:sz w:val="36"/>
           <w:szCs w:val="36"/>
         </w:rPr>
-        <w:t>fecha</w:t>
+        <w:t>{{ fecha</w:t>
       </w:r>
       <w:proofErr w:type="gramEnd"/>
       <w:r>
@@ -423,9 +422,9 @@
           <w:sz w:val="36"/>
           <w:szCs w:val="36"/>
         </w:rPr>
-        <w:t>elaboracion</w:t>
-      </w:r>
-      <w:proofErr w:type="spellEnd"/>
+        <w:t>elaboracion }</w:t>
+      </w:r>
+      <w:proofErr w:type="gramEnd"/>
       <w:r>
         <w:rPr>
           <w:rFonts w:ascii="Arial" w:hAnsi="Arial" w:cs="Arial"/>
@@ -434,16 +433,102 @@
           <w:sz w:val="36"/>
           <w:szCs w:val="36"/>
         </w:rPr>
-        <w:t xml:space="preserve"> }</w:t>
-      </w:r>
-      <w:proofErr w:type="gramEnd"/>
-      <w:r>
+        <w:t>}</w:t>
+      </w:r>
+    </w:p>
+    <w:p>
+      <w:pPr>
+        <w:jc w:val="center"/>
         <w:rPr>
           <w:rFonts w:ascii="Arial" w:hAnsi="Arial" w:cs="Arial"/>
           <w:b/>
           <w:bCs/>
-          <w:sz w:val="36"/>
-          <w:szCs w:val="36"/>
+          <w:sz w:val="32"/>
+          <w:szCs w:val="32"/>
+          <w:lang w:val="es-MX"/>
+        </w:rPr>
+      </w:pPr>
+      <w:r>
+        <w:rPr>
+          <w:rFonts w:ascii="Arial" w:hAnsi="Arial" w:cs="Arial"/>
+          <w:b/>
+          <w:bCs/>
+          <w:sz w:val="32"/>
+          <w:szCs w:val="32"/>
+        </w:rPr>
+        <w:t xml:space="preserve">VIGENCIA </w:t>
+      </w:r>
+      <w:r>
+        <w:rPr>
+          <w:rFonts w:ascii="Arial" w:hAnsi="Arial" w:cs="Arial"/>
+          <w:b/>
+          <w:bCs/>
+          <w:sz w:val="32"/>
+          <w:szCs w:val="32"/>
+        </w:rPr>
+        <w:t xml:space="preserve">de GARANITA </w:t>
+      </w:r>
+      <w:r>
+        <w:rPr>
+          <w:rFonts w:ascii="Arial" w:hAnsi="Arial" w:cs="Arial"/>
+          <w:b/>
+          <w:bCs/>
+          <w:sz w:val="32"/>
+          <w:szCs w:val="32"/>
+        </w:rPr>
+        <w:t>(3 AÑOS)</w:t>
+      </w:r>
+      <w:r>
+        <w:rPr>
+          <w:rFonts w:ascii="Arial" w:hAnsi="Arial" w:cs="Arial"/>
+          <w:b/>
+          <w:bCs/>
+          <w:sz w:val="32"/>
+          <w:szCs w:val="32"/>
+        </w:rPr>
+        <w:t xml:space="preserve"> </w:t>
+      </w:r>
+      <w:proofErr w:type="gramStart"/>
+      <w:r>
+        <w:rPr>
+          <w:rFonts w:ascii="Arial" w:hAnsi="Arial" w:cs="Arial"/>
+          <w:b/>
+          <w:bCs/>
+          <w:sz w:val="32"/>
+          <w:szCs w:val="32"/>
+        </w:rPr>
+        <w:t>{{ vigencia</w:t>
+      </w:r>
+      <w:proofErr w:type="gramEnd"/>
+      <w:r>
+        <w:rPr>
+          <w:rFonts w:ascii="Arial" w:hAnsi="Arial" w:cs="Arial"/>
+          <w:b/>
+          <w:bCs/>
+          <w:sz w:val="32"/>
+          <w:szCs w:val="32"/>
+        </w:rPr>
+        <w:t>_</w:t>
+      </w:r>
+      <w:proofErr w:type="gramStart"/>
+      <w:r>
+        <w:rPr>
+          <w:rFonts w:ascii="Arial" w:hAnsi="Arial" w:cs="Arial"/>
+          <w:b/>
+          <w:bCs/>
+          <w:sz w:val="32"/>
+          <w:szCs w:val="32"/>
+        </w:rPr>
+        <w:t>garantia }</w:t>
+      </w:r>
+      <w:proofErr w:type="gramEnd"/>
+      <w:r>
+        <w:rPr>
+          <w:rFonts w:ascii="Arial" w:hAnsi="Arial" w:cs="Arial"/>
+          <w:b/>
+          <w:bCs/>
+          <w:sz w:val="32"/>
+          <w:szCs w:val="32"/>
         </w:rPr>
         <w:t>}</w:t>
       </w:r>
@@ -570,92 +655,12 @@
         </w:rPr>
         <w:t xml:space="preserve"> de garantía no se puede encontrar ningún tipo de impurezas en el combustible, tales como</w:t>
       </w:r>
-    </w:p>
-    <w:p>
-      <w:pPr>
-        <w:pStyle w:val="Prrafodelista"/>
-        <w:numPr>
-          <w:ilvl w:val="1"/>
-          <w:numId w:val="1"/>
-        </w:numPr>
-        <w:rPr>
-          <w:rFonts w:ascii="Arial" w:hAnsi="Arial" w:cs="Arial"/>
-          <w:lang w:val="es-MX"/>
-        </w:rPr>
-      </w:pPr>
-      <w:r>
-        <w:rPr>
-          <w:rFonts w:ascii="Arial" w:hAnsi="Arial" w:cs="Arial"/>
-          <w:lang w:val="es-MX"/>
-        </w:rPr>
-        <w:t>Agua</w:t>
-      </w:r>
-    </w:p>
-    <w:p>
-      <w:pPr>
-        <w:pStyle w:val="Prrafodelista"/>
-        <w:numPr>
-          <w:ilvl w:val="1"/>
-          <w:numId w:val="1"/>
-        </w:numPr>
-        <w:rPr>
-          <w:rFonts w:ascii="Arial" w:hAnsi="Arial" w:cs="Arial"/>
-          <w:lang w:val="es-MX"/>
-        </w:rPr>
-      </w:pPr>
-      <w:r>
-        <w:rPr>
-          <w:rFonts w:ascii="Arial" w:hAnsi="Arial" w:cs="Arial"/>
-          <w:lang w:val="es-MX"/>
-        </w:rPr>
-        <w:t>Mugre</w:t>
-      </w:r>
-      <w:r>
-        <w:rPr>
-          <w:rFonts w:ascii="Arial" w:hAnsi="Arial" w:cs="Arial"/>
-          <w:lang w:val="es-MX"/>
-        </w:rPr>
-        <w:t>s</w:t>
-      </w:r>
-    </w:p>
-    <w:p>
-      <w:pPr>
-        <w:pStyle w:val="Prrafodelista"/>
-        <w:numPr>
-          <w:ilvl w:val="1"/>
-          <w:numId w:val="1"/>
-        </w:numPr>
-        <w:rPr>
-          <w:rFonts w:ascii="Arial" w:hAnsi="Arial" w:cs="Arial"/>
-          <w:lang w:val="es-MX"/>
-        </w:rPr>
-      </w:pPr>
-      <w:r>
-        <w:rPr>
-          <w:rFonts w:ascii="Arial" w:hAnsi="Arial" w:cs="Arial"/>
-          <w:lang w:val="es-MX"/>
-        </w:rPr>
-        <w:t>contaminación</w:t>
-      </w:r>
-    </w:p>
-    <w:p>
-      <w:pPr>
-        <w:pStyle w:val="Prrafodelista"/>
-        <w:numPr>
-          <w:ilvl w:val="1"/>
-          <w:numId w:val="1"/>
-        </w:numPr>
-        <w:rPr>
-          <w:rFonts w:ascii="Arial" w:hAnsi="Arial" w:cs="Arial"/>
-          <w:lang w:val="es-MX"/>
-        </w:rPr>
-      </w:pPr>
-      <w:r>
-        <w:rPr>
-          <w:rFonts w:ascii="Arial" w:hAnsi="Arial" w:cs="Arial"/>
-          <w:lang w:val="es-MX"/>
-        </w:rPr>
-        <w:t>Etc…</w:t>
+      <w:r>
+        <w:rPr>
+          <w:rFonts w:ascii="Arial" w:hAnsi="Arial" w:cs="Arial"/>
+          <w:lang w:val="es-MX"/>
+        </w:rPr>
+        <w:t>: agua, mugres, contaminación etc…</w:t>
       </w:r>
     </w:p>
     <w:p>
@@ -720,17 +725,17 @@
       <w:tblPr>
         <w:tblStyle w:val="Tablaconcuadrcula"/>
         <w:tblW w:w="0" w:type="auto"/>
-        <w:tblInd w:w="981" w:type="dxa"/>
+        <w:tblInd w:w="421" w:type="dxa"/>
         <w:tblLook w:val="04A0" w:firstRow="1" w:lastRow="0" w:firstColumn="1" w:lastColumn="0" w:noHBand="0" w:noVBand="1"/>
       </w:tblPr>
       <w:tblGrid>
-        <w:gridCol w:w="4414"/>
-        <w:gridCol w:w="4414"/>
+        <w:gridCol w:w="4110"/>
+        <w:gridCol w:w="5670"/>
       </w:tblGrid>
       <w:tr>
         <w:tc>
           <w:tcPr>
-            <w:tcW w:w="4414" w:type="dxa"/>
+            <w:tcW w:w="4110" w:type="dxa"/>
           </w:tcPr>
           <w:p>
             <w:pPr>
@@ -748,7 +753,7 @@
         </w:tc>
         <w:tc>
           <w:tcPr>
-            <w:tcW w:w="4414" w:type="dxa"/>
+            <w:tcW w:w="5670" w:type="dxa"/>
           </w:tcPr>
           <w:p>
             <w:pPr>
@@ -758,19 +763,11 @@
             </w:pPr>
             <w:proofErr w:type="gramStart"/>
             <w:r>
-              <w:t>{{ </w:t>
-            </w:r>
-            <w:proofErr w:type="spellStart"/>
-            <w:r>
-              <w:t>vehiculo</w:t>
+              <w:t>{{ vehiculo</w:t>
             </w:r>
             <w:proofErr w:type="gramEnd"/>
             <w:r>
-              <w:t>_placa</w:t>
-            </w:r>
-            <w:proofErr w:type="spellEnd"/>
-            <w:r>
-              <w:t xml:space="preserve"> }}</w:t>
+              <w:t>_placa }}</w:t>
             </w:r>
           </w:p>
         </w:tc>
@@ -778,7 +775,7 @@
       <w:tr>
         <w:tc>
           <w:tcPr>
-            <w:tcW w:w="4414" w:type="dxa"/>
+            <w:tcW w:w="4110" w:type="dxa"/>
           </w:tcPr>
           <w:p>
             <w:pPr>
@@ -790,38 +787,22 @@
               <w:rPr>
                 <w:lang w:val="es-MX"/>
               </w:rPr>
-              <w:t>Fecha de entrada</w:t>
+              <w:t>Cedula Titular</w:t>
             </w:r>
           </w:p>
         </w:tc>
         <w:tc>
           <w:tcPr>
-            <w:tcW w:w="4414" w:type="dxa"/>
+            <w:tcW w:w="5670" w:type="dxa"/>
           </w:tcPr>
           <w:p>
-            <w:pPr>
-              <w:rPr>
-                <w:lang w:val="es-MX"/>
-              </w:rPr>
-            </w:pPr>
-            <w:r>
-              <w:t> </w:t>
-            </w:r>
             <w:proofErr w:type="gramStart"/>
             <w:r>
-              <w:t xml:space="preserve">{{ </w:t>
-            </w:r>
-            <w:proofErr w:type="spellStart"/>
-            <w:r>
-              <w:t>fecha</w:t>
+              <w:t>{{ cliente</w:t>
             </w:r>
             <w:proofErr w:type="gramEnd"/>
             <w:r>
-              <w:t>_entrada</w:t>
-            </w:r>
-            <w:proofErr w:type="spellEnd"/>
-            <w:r>
-              <w:t xml:space="preserve"> }}</w:t>
+              <w:t>_cedula }}</w:t>
             </w:r>
           </w:p>
         </w:tc>
@@ -829,7 +810,7 @@
       <w:tr>
         <w:tc>
           <w:tcPr>
-            <w:tcW w:w="4414" w:type="dxa"/>
+            <w:tcW w:w="4110" w:type="dxa"/>
           </w:tcPr>
           <w:p>
             <w:pPr>
@@ -841,15 +822,69 @@
               <w:rPr>
                 <w:lang w:val="es-MX"/>
               </w:rPr>
-              <w:t>Fecha de salida</w:t>
+              <w:t>Nombre</w:t>
             </w:r>
           </w:p>
         </w:tc>
         <w:tc>
           <w:tcPr>
-            <w:tcW w:w="4414" w:type="dxa"/>
+            <w:tcW w:w="5670" w:type="dxa"/>
           </w:tcPr>
           <w:p>
+            <w:proofErr w:type="gramStart"/>
+            <w:r>
+              <w:t>{{ cliente</w:t>
+            </w:r>
+            <w:proofErr w:type="gramEnd"/>
+            <w:r>
+              <w:t>_</w:t>
+            </w:r>
+            <w:proofErr w:type="gramStart"/>
+            <w:r>
+              <w:t>nombre }</w:t>
+            </w:r>
+            <w:proofErr w:type="gramEnd"/>
+            <w:r>
+              <w:t>}</w:t>
+            </w:r>
+            <w:r>
+              <w:t xml:space="preserve"> </w:t>
+            </w:r>
+            <w:proofErr w:type="gramStart"/>
+            <w:r>
+              <w:t>{{ cliente</w:t>
+            </w:r>
+            <w:proofErr w:type="gramEnd"/>
+            <w:r>
+              <w:t>_apellido }}</w:t>
+            </w:r>
+          </w:p>
+        </w:tc>
+      </w:tr>
+      <w:tr>
+        <w:tc>
+          <w:tcPr>
+            <w:tcW w:w="4110" w:type="dxa"/>
+          </w:tcPr>
+          <w:p>
+            <w:pPr>
+              <w:rPr>
+                <w:lang w:val="es-MX"/>
+              </w:rPr>
+            </w:pPr>
+            <w:r>
+              <w:rPr>
+                <w:lang w:val="es-MX"/>
+              </w:rPr>
+              <w:t>Fecha de entrada</w:t>
+            </w:r>
+          </w:p>
+        </w:tc>
+        <w:tc>
+          <w:tcPr>
+            <w:tcW w:w="5670" w:type="dxa"/>
+          </w:tcPr>
+          <w:p>
             <w:pPr>
               <w:rPr>
                 <w:lang w:val="es-MX"/>
@@ -860,19 +895,54 @@
             </w:r>
             <w:proofErr w:type="gramStart"/>
             <w:r>
-              <w:t xml:space="preserve">{{ </w:t>
-            </w:r>
-            <w:proofErr w:type="spellStart"/>
-            <w:r>
-              <w:t>fecha</w:t>
+              <w:t>{{ fecha</w:t>
             </w:r>
             <w:proofErr w:type="gramEnd"/>
             <w:r>
-              <w:t>_salida</w:t>
-            </w:r>
-            <w:proofErr w:type="spellEnd"/>
-            <w:r>
-              <w:t xml:space="preserve"> }}</w:t>
+              <w:t>_entrada }}</w:t>
+            </w:r>
+          </w:p>
+        </w:tc>
+      </w:tr>
+      <w:tr>
+        <w:tc>
+          <w:tcPr>
+            <w:tcW w:w="4110" w:type="dxa"/>
+          </w:tcPr>
+          <w:p>
+            <w:pPr>
+              <w:rPr>
+                <w:lang w:val="es-MX"/>
+              </w:rPr>
+            </w:pPr>
+            <w:r>
+              <w:rPr>
+                <w:lang w:val="es-MX"/>
+              </w:rPr>
+              <w:t>Fecha de salida</w:t>
+            </w:r>
+          </w:p>
+        </w:tc>
+        <w:tc>
+          <w:tcPr>
+            <w:tcW w:w="5670" w:type="dxa"/>
+          </w:tcPr>
+          <w:p>
+            <w:pPr>
+              <w:rPr>
+                <w:lang w:val="es-MX"/>
+              </w:rPr>
+            </w:pPr>
+            <w:r>
+              <w:t> </w:t>
+            </w:r>
+            <w:proofErr w:type="gramStart"/>
+            <w:r>
+              <w:t>{{ fecha</w:t>
+            </w:r>
+            <w:proofErr w:type="gramEnd"/>
+            <w:r>
+              <w:t>_salida }}</w:t>
             </w:r>
           </w:p>
         </w:tc>
@@ -889,19 +959,28 @@
       <w:tblPr>
         <w:tblStyle w:val="Tablaconcuadrcula"/>
         <w:tblW w:w="0" w:type="auto"/>
+        <w:tblInd w:w="137" w:type="dxa"/>
+        <w:tblBorders>
+          <w:top w:val="none" w:sz="0" w:space="0" w:color="auto"/>
+          <w:left w:val="none" w:sz="0" w:space="0" w:color="auto"/>
+          <w:bottom w:val="none" w:sz="0" w:space="0" w:color="auto"/>
+          <w:right w:val="none" w:sz="0" w:space="0" w:color="auto"/>
+          <w:insideH w:val="none" w:sz="0" w:space="0" w:color="auto"/>
+          <w:insideV w:val="none" w:sz="0" w:space="0" w:color="auto"/>
+        </w:tblBorders>
         <w:tblLook w:val="04A0" w:firstRow="1" w:lastRow="0" w:firstColumn="1" w:lastColumn="0" w:noHBand="0" w:noVBand="1"/>
       </w:tblPr>
       <w:tblGrid>
-        <w:gridCol w:w="5395"/>
-        <w:gridCol w:w="5395"/>
+        <w:gridCol w:w="5025"/>
+        <w:gridCol w:w="5162"/>
       </w:tblGrid>
       <w:tr>
         <w:trPr>
-          <w:trHeight w:val="1505"/>
+          <w:trHeight w:val="1519"/>
         </w:trPr>
         <w:tc>
           <w:tcPr>
-            <w:tcW w:w="5395" w:type="dxa"/>
+            <w:tcW w:w="5025" w:type="dxa"/>
           </w:tcPr>
           <w:p>
             <w:pPr>
@@ -940,13 +1019,45 @@
               <w:rPr>
                 <w:lang w:val="es-MX"/>
               </w:rPr>
-              <w:t>Firma laboratorio</w:t>
+              <w:t>Firma Gerente</w:t>
+            </w:r>
+          </w:p>
+          <w:p>
+            <w:pPr>
+              <w:rPr>
+                <w:lang w:val="es-MX"/>
+              </w:rPr>
+            </w:pPr>
+            <w:r>
+              <w:rPr>
+                <w:lang w:val="es-MX"/>
+              </w:rPr>
+              <w:t>Carlos Alberto Mendoza Medina</w:t>
+            </w:r>
+          </w:p>
+          <w:p>
+            <w:pPr>
+              <w:rPr>
+                <w:lang w:val="es-MX"/>
+              </w:rPr>
+            </w:pPr>
+            <w:r>
+              <w:rPr>
+                <w:lang w:val="es-MX"/>
+              </w:rPr>
+              <w:t xml:space="preserve">CC </w:t>
+            </w:r>
+            <w:r>
+              <w:rPr>
+                <w:lang w:val="es-MX"/>
+              </w:rPr>
+              <w:t>1083925113</w:t>
             </w:r>
           </w:p>
         </w:tc>
         <w:tc>
           <w:tcPr>
-            <w:tcW w:w="5395" w:type="dxa"/>
+            <w:tcW w:w="5162" w:type="dxa"/>
           </w:tcPr>
           <w:p>
             <w:pPr>
@@ -991,13 +1102,6 @@
         </w:tc>
       </w:tr>
     </w:tbl>
-    <w:p>
-      <w:pPr>
-        <w:rPr>
-          <w:lang w:val="es-MX"/>
-        </w:rPr>
-      </w:pPr>
-    </w:p>
     <w:p>
       <w:pPr>
         <w:rPr>
@@ -1018,6 +1122,155 @@
 <file path=word/numbering.xml><?xml version="1.0" encoding="utf-8"?>
 <w:numbering xmlns:wpc="http://schemas.microsoft.com/office/word/2010/wordprocessingCanvas" xmlns:cx="http://schemas.microsoft.com/office/drawing/2014/chartex" xmlns:cx1="http://schemas.microsoft.com/office/drawing/2015/9/8/chartex" xmlns:cx2="http://schemas.microsoft.com/office/drawing/2015/10/21/chartex" xmlns:cx3="http://schemas.microsoft.com/office/drawing/2016/5/9/chartex" xmlns:cx4="http://schemas.microsoft.com/office/drawing/2016/5/10/chartex" xmlns:cx5="http://schemas.microsoft.com/office/drawing/2016/5/11/chartex" xmlns:cx6="http://schemas.microsoft.com/office/drawing/2016/5/12/chartex" xmlns:cx7="http://schemas.microsoft.com/office/drawing/2016/5/13/chartex" xmlns:cx8="http://schemas.microsoft.com/office/drawing/2016/5/14/chartex" xmlns:mc="http://schemas.openxmlformats.org/markup-compatibility/2006" xmlns:aink="http://schemas.microsoft.com/office/drawing/2016/ink" xmlns:am3d="http://schemas.microsoft.com/office/drawing/2017/model3d" xmlns:o="urn:schemas-microsoft-com:office:office" xmlns:oel="http://schemas.microsoft.com/office/2019/extlst" xmlns:r="http://schemas.openxmlformats.org/officeDocument/2006/relationships" xmlns:m="http://schemas.openxmlformats.org/officeDocument/2006/math" xmlns:v="urn:schemas-microsoft-com:vml" xmlns:wp14="http://schemas.microsoft.com/office/word/2010/wordprocessingDrawing" xmlns:wp="http://schemas.openxmlformats.org/drawingml/2006/wordprocessingDrawing" xmlns:w10="urn:schemas-microsoft-com:office:word" xmlns:w="http://schemas.openxmlformats.org/wordprocessingml/2006/main" xmlns:w14="http://schemas.microsoft.com/office/word/2010/wordml" xmlns:w15="http://schemas.microsoft.com/office/word/2012/wordml" xmlns:w16cex="http://schemas.microsoft.com/office/word/2018/wordml/cex" xmlns:w16cid="http://schemas.microsoft.com/office/word/2016/wordml/cid" xmlns:w16="http://schemas.microsoft.com/office/word/2018/wordml" xmlns:w16du="http://schemas.microsoft.com/office/word/2023/wordml/word16du" xmlns:w16sdtdh="http://schemas.microsoft.com/office/word/2020/wordml/sdtdatahash" xmlns:w16sdtfl="http://schemas.microsoft.com/office/word/2024/wordml/sdtformatlock" xmlns:w16se="http://schemas.microsoft.com/office/word/2015/wordml/symex" xmlns:wpg="http://schemas.microsoft.com/office/word/2010/wordprocessingGroup" xmlns:wpi="http://schemas.microsoft.com/office/word/2010/wordprocessingInk" xmlns:wne="http://schemas.microsoft.com/office/word/2006/wordml" xmlns:wps="http://schemas.microsoft.com/office/word/2010/wordprocessingShape" mc:Ignorable="w14 w15 w16se w16cid w16 w16cex w16sdtdh w16sdtfl w16du wp14">
   <w:abstractNum w:abstractNumId="0" w15:restartNumberingAfterBreak="0">
+    <w:nsid w:val="10DD25DC"/>
+    <w:multiLevelType w:val="multilevel"/>
+    <w:tmpl w:val="50400EB8"/>
+    <w:lvl w:ilvl="0">
+      <w:start w:val="1"/>
+      <w:numFmt w:val="bullet"/>
+      <w:lvlText w:val=""/>
+      <w:lvlJc w:val="left"/>
+      <w:pPr>
+        <w:tabs>
+          <w:tab w:val="num" w:pos="720"/>
+        </w:tabs>
+        <w:ind w:left="720" w:hanging="360"/>
+      </w:pPr>
+      <w:rPr>
+        <w:rFonts w:ascii="Symbol" w:hAnsi="Symbol" w:hint="default"/>
+        <w:sz w:val="20"/>
+      </w:rPr>
+    </w:lvl>
+    <w:lvl w:ilvl="1" w:tentative="1">
+      <w:start w:val="1"/>
+      <w:numFmt w:val="bullet"/>
+      <w:lvlText w:val=""/>
+      <w:lvlJc w:val="left"/>
+      <w:pPr>
+        <w:tabs>
+          <w:tab w:val="num" w:pos="1440"/>
+        </w:tabs>
+        <w:ind w:left="1440" w:hanging="360"/>
+      </w:pPr>
+      <w:rPr>
+        <w:rFonts w:ascii="Symbol" w:hAnsi="Symbol" w:hint="default"/>
+        <w:sz w:val="20"/>
+      </w:rPr>
+    </w:lvl>
+    <w:lvl w:ilvl="2" w:tentative="1">
+      <w:start w:val="1"/>
+      <w:numFmt w:val="bullet"/>
+      <w:lvlText w:val=""/>
+      <w:lvlJc w:val="left"/>
+      <w:pPr>
+        <w:tabs>
+          <w:tab w:val="num" w:pos="2160"/>
+        </w:tabs>
+        <w:ind w:left="2160" w:hanging="360"/>
+      </w:pPr>
+      <w:rPr>
+        <w:rFonts w:ascii="Symbol" w:hAnsi="Symbol" w:hint="default"/>
+        <w:sz w:val="20"/>
+      </w:rPr>
+    </w:lvl>
+    <w:lvl w:ilvl="3" w:tentative="1">
+      <w:start w:val="1"/>
+      <w:numFmt w:val="bullet"/>
+      <w:lvlText w:val=""/>
+      <w:lvlJc w:val="left"/>
+      <w:pPr>
+        <w:tabs>
+          <w:tab w:val="num" w:pos="2880"/>
+        </w:tabs>
+        <w:ind w:left="2880" w:hanging="360"/>
+      </w:pPr>
+      <w:rPr>
+        <w:rFonts w:ascii="Symbol" w:hAnsi="Symbol" w:hint="default"/>
+        <w:sz w:val="20"/>
+      </w:rPr>
+    </w:lvl>
+    <w:lvl w:ilvl="4" w:tentative="1">
+      <w:start w:val="1"/>
+      <w:numFmt w:val="bullet"/>
+      <w:lvlText w:val=""/>
+      <w:lvlJc w:val="left"/>
+      <w:pPr>
+        <w:tabs>
+          <w:tab w:val="num" w:pos="3600"/>
+        </w:tabs>
+        <w:ind w:left="3600" w:hanging="360"/>
+      </w:pPr>
+      <w:rPr>
+        <w:rFonts w:ascii="Symbol" w:hAnsi="Symbol" w:hint="default"/>
+        <w:sz w:val="20"/>
+      </w:rPr>
+    </w:lvl>
+    <w:lvl w:ilvl="5" w:tentative="1">
+      <w:start w:val="1"/>
+      <w:numFmt w:val="bullet"/>
+      <w:lvlText w:val=""/>
+      <w:lvlJc w:val="left"/>
+      <w:pPr>
+        <w:tabs>
+          <w:tab w:val="num" w:pos="4320"/>
+        </w:tabs>
+        <w:ind w:left="4320" w:hanging="360"/>
+      </w:pPr>
+      <w:rPr>
+        <w:rFonts w:ascii="Symbol" w:hAnsi="Symbol" w:hint="default"/>
+        <w:sz w:val="20"/>
+      </w:rPr>
+    </w:lvl>
+    <w:lvl w:ilvl="6" w:tentative="1">
+      <w:start w:val="1"/>
+      <w:numFmt w:val="bullet"/>
+      <w:lvlText w:val=""/>
+      <w:lvlJc w:val="left"/>
+      <w:pPr>
+        <w:tabs>
+          <w:tab w:val="num" w:pos="5040"/>
+        </w:tabs>
+        <w:ind w:left="5040" w:hanging="360"/>
+      </w:pPr>
+      <w:rPr>
+        <w:rFonts w:ascii="Symbol" w:hAnsi="Symbol" w:hint="default"/>
+        <w:sz w:val="20"/>
+      </w:rPr>
+    </w:lvl>
+    <w:lvl w:ilvl="7" w:tentative="1">
+      <w:start w:val="1"/>
+      <w:numFmt w:val="bullet"/>
+      <w:lvlText w:val=""/>
+      <w:lvlJc w:val="left"/>
+      <w:pPr>
+        <w:tabs>
+          <w:tab w:val="num" w:pos="5760"/>
+        </w:tabs>
+        <w:ind w:left="5760" w:hanging="360"/>
+      </w:pPr>
+      <w:rPr>
+        <w:rFonts w:ascii="Symbol" w:hAnsi="Symbol" w:hint="default"/>
+        <w:sz w:val="20"/>
+      </w:rPr>
+    </w:lvl>
+    <w:lvl w:ilvl="8" w:tentative="1">
+      <w:start w:val="1"/>
+      <w:numFmt w:val="bullet"/>
+      <w:lvlText w:val=""/>
+      <w:lvlJc w:val="left"/>
+      <w:pPr>
+        <w:tabs>
+          <w:tab w:val="num" w:pos="6480"/>
+        </w:tabs>
+        <w:ind w:left="6480" w:hanging="360"/>
+      </w:pPr>
+      <w:rPr>
+        <w:rFonts w:ascii="Symbol" w:hAnsi="Symbol" w:hint="default"/>
+        <w:sz w:val="20"/>
+      </w:rPr>
+    </w:lvl>
+  </w:abstractNum>
+  <w:abstractNum w:abstractNumId="1" w15:restartNumberingAfterBreak="0">
     <w:nsid w:val="208D000B"/>
     <w:multiLevelType w:val="hybridMultilevel"/>
     <w:tmpl w:val="DF4E4DC0"/>
@@ -1107,6 +1360,9 @@
     </w:lvl>
   </w:abstractNum>
   <w:num w:numId="1" w16cid:durableId="699941217">
+    <w:abstractNumId w:val="1"/>
+  </w:num>
+  <w:num w:numId="2" w16cid:durableId="2137605436">
     <w:abstractNumId w:val="0"/>
   </w:num>
 </w:numbering>
@@ -1716,6 +1972,7 @@
   <w:style w:type="character" w:default="1" w:styleId="Fuentedeprrafopredeter">
     <w:name w:val="Default Paragraph Font"/>
     <w:uiPriority w:val="1"/>
+    <w:semiHidden/>
     <w:unhideWhenUsed/>
   </w:style>
   <w:style w:type="table" w:default="1" w:styleId="Tablanormal">

</xml_diff>